<commit_message>
part 2 - research 413
</commit_message>
<xml_diff>
--- a/TERM3/T3B2-ICTNPL413-Evaluate_net_regulations_legislation_telecommunications_industry/2-ICTNPL413-Assessment_Task 2/Assessmet-questions/ICTNPL413_AssessmentTask_Manuel_S_Perez_E-Research.docx
+++ b/TERM3/T3B2-ICTNPL413-Evaluate_net_regulations_legislation_telecommunications_industry/2-ICTNPL413-Assessment_Task 2/Assessmet-questions/ICTNPL413_AssessmentTask_Manuel_S_Perez_E-Research.docx
@@ -952,6 +952,43 @@
     </w:p>
     <w:p>
       <w:r>
+        <w:t>- Carries and service providers could need:</w:t>
+      </w:r>
+    </w:p>
+    <w:p>
+      <w:r>
+        <w:tab/>
+      </w:r>
+      <w:r>
+        <w:t>- Nominated Carrier Declarations</w:t>
+      </w:r>
+    </w:p>
+    <w:p>
+      <w:pPr>
+        <w:ind w:firstLine="709"/>
+      </w:pPr>
+      <w:r>
+        <w:t>- Spectrum Licences</w:t>
+      </w:r>
+    </w:p>
+    <w:p>
+      <w:pPr>
+        <w:ind w:firstLine="709"/>
+      </w:pPr>
+      <w:r>
+        <w:t>- Apparatus Licence</w:t>
+      </w:r>
+    </w:p>
+    <w:p>
+      <w:pPr>
+        <w:ind w:firstLine="709"/>
+      </w:pPr>
+      <w:r>
+        <w:t>- Class Licence</w:t>
+      </w:r>
+    </w:p>
+    <w:p>
+      <w:r>
         <w:t>- Any carrier corporation must comply Telecommunications Act 1997 and any related standards and codes</w:t>
       </w:r>
     </w:p>
@@ -1236,6 +1273,7 @@
     </w:p>
     <w:p>
       <w:r>
+        <w:lastRenderedPageBreak/>
         <w:tab/>
         <w:t>- Disability Discrimination Act 1992: World Wide Web Access</w:t>
       </w:r>
@@ -1260,7 +1298,6 @@
     </w:p>
     <w:p>
       <w:r>
-        <w:lastRenderedPageBreak/>
         <w:tab/>
         <w:t>- Broadcasting codes &amp; schemes</w:t>
       </w:r>
@@ -1576,6 +1613,7 @@
     </w:p>
     <w:p>
       <w:r>
+        <w:lastRenderedPageBreak/>
         <w:tab/>
         <w:t>- It is required to provide assistance regarding encrypted information to government agencies (Encryption Act)</w:t>
       </w:r>
@@ -1710,7 +1748,38 @@
     </w:p>
     <w:p>
       <w:r>
-        <w:t>- Requires a carrier license granted by ACMA</w:t>
+        <w:t xml:space="preserve">- </w:t>
+      </w:r>
+      <w:r>
+        <w:t>Carrier Licence</w:t>
+      </w:r>
+    </w:p>
+    <w:p>
+      <w:r>
+        <w:t xml:space="preserve">- </w:t>
+      </w:r>
+      <w:r>
+        <w:t>Nominated Carrier Declarations</w:t>
+      </w:r>
+      <w:r>
+        <w:t xml:space="preserve">: </w:t>
+      </w:r>
+      <w:r>
+        <w:t>Operate other networks and act as a carrier.</w:t>
+      </w:r>
+    </w:p>
+    <w:p>
+      <w:r>
+        <w:t xml:space="preserve">- </w:t>
+      </w:r>
+      <w:r>
+        <w:t>Spectrum Licences</w:t>
+      </w:r>
+      <w:r>
+        <w:t xml:space="preserve">: </w:t>
+      </w:r>
+      <w:r>
+        <w:t>Operate spectrum frequencies.</w:t>
       </w:r>
     </w:p>
     <w:p/>
@@ -1725,6 +1794,42 @@
     <w:p>
       <w:r>
         <w:t>- Does not require a license as it is not a carrier</w:t>
+      </w:r>
+    </w:p>
+    <w:p>
+      <w:r>
+        <w:t xml:space="preserve">- </w:t>
+      </w:r>
+      <w:r>
+        <w:t>Spectrum Licence</w:t>
+      </w:r>
+    </w:p>
+    <w:p>
+      <w:r>
+        <w:t xml:space="preserve">- </w:t>
+      </w:r>
+      <w:r>
+        <w:t>Apparatus Licence</w:t>
+      </w:r>
+      <w:r>
+        <w:t xml:space="preserve">: </w:t>
+      </w:r>
+      <w:r>
+        <w:t>Use equipment to work with frequencies.</w:t>
+      </w:r>
+    </w:p>
+    <w:p>
+      <w:r>
+        <w:t xml:space="preserve">- </w:t>
+      </w:r>
+      <w:r>
+        <w:t>Class Licence</w:t>
+      </w:r>
+      <w:r>
+        <w:t xml:space="preserve">: </w:t>
+      </w:r>
+      <w:r>
+        <w:t>Access to shared spectrum.</w:t>
       </w:r>
     </w:p>
     <w:p/>
@@ -1936,6 +2041,7 @@
         <w:pStyle w:val="Heading3"/>
       </w:pPr>
       <w:r>
+        <w:lastRenderedPageBreak/>
         <w:t>5. What are the planning obligations of USO?</w:t>
       </w:r>
     </w:p>
@@ -2000,7 +2106,6 @@
     </w:p>
     <w:p>
       <w:r>
-        <w:lastRenderedPageBreak/>
         <w:t xml:space="preserve">2. </w:t>
       </w:r>
       <w:r>
@@ -2955,10 +3060,7 @@
         <w:t xml:space="preserve"> </w:t>
       </w:r>
       <w:r>
-        <w:t xml:space="preserve">NA NA </w:t>
-      </w:r>
-      <w:r>
-        <w:t>N</w:t>
+        <w:t>NA NA N</w:t>
       </w:r>
     </w:p>
     <w:p/>
@@ -4182,7 +4284,6 @@
   <w:style w:type="character" w:default="1" w:styleId="DefaultParagraphFont">
     <w:name w:val="Default Paragraph Font"/>
     <w:uiPriority w:val="1"/>
-    <w:semiHidden/>
     <w:unhideWhenUsed/>
   </w:style>
   <w:style w:type="table" w:default="1" w:styleId="TableNormal">

</xml_diff>